<commit_message>
Worked on elevator pitch
</commit_message>
<xml_diff>
--- a/Apply advanced critical thinking to work processes/AT02 Task 1 Elevator Pitch BSBCRT404 OCL V1.docx
+++ b/Apply advanced critical thinking to work processes/AT02 Task 1 Elevator Pitch BSBCRT404 OCL V1.docx
@@ -1,6 +1,6 @@
 
 <file path=word/document.xml><?xml version="1.0" encoding="utf-8"?>
-<w:document xmlns:wpc="http://schemas.microsoft.com/office/word/2010/wordprocessingCanvas" xmlns:cx="http://schemas.microsoft.com/office/drawing/2014/chartex" xmlns:cx1="http://schemas.microsoft.com/office/drawing/2015/9/8/chartex" xmlns:cx2="http://schemas.microsoft.com/office/drawing/2015/10/21/chartex" xmlns:cx3="http://schemas.microsoft.com/office/drawing/2016/5/9/chartex" xmlns:cx4="http://schemas.microsoft.com/office/drawing/2016/5/10/chartex" xmlns:cx5="http://schemas.microsoft.com/office/drawing/2016/5/11/chartex" xmlns:cx6="http://schemas.microsoft.com/office/drawing/2016/5/12/chartex" xmlns:cx7="http://schemas.microsoft.com/office/drawing/2016/5/13/chartex" xmlns:cx8="http://schemas.microsoft.com/office/drawing/2016/5/14/chartex" xmlns:mc="http://schemas.openxmlformats.org/markup-compatibility/2006" xmlns:aink="http://schemas.microsoft.com/office/drawing/2016/ink" xmlns:am3d="http://schemas.microsoft.com/office/drawing/2017/model3d" xmlns:o="urn:schemas-microsoft-com:office:office" xmlns:r="http://schemas.openxmlformats.org/officeDocument/2006/relationships" xmlns:m="http://schemas.openxmlformats.org/officeDocument/2006/math" xmlns:v="urn:schemas-microsoft-com:vml" xmlns:wp14="http://schemas.microsoft.com/office/word/2010/wordprocessingDrawing" xmlns:wp="http://schemas.openxmlformats.org/drawingml/2006/wordprocessingDrawing" xmlns:w10="urn:schemas-microsoft-com:office:word" xmlns:w="http://schemas.openxmlformats.org/wordprocessingml/2006/main" xmlns:w14="http://schemas.microsoft.com/office/word/2010/wordml" xmlns:w15="http://schemas.microsoft.com/office/word/2012/wordml" xmlns:w16cex="http://schemas.microsoft.com/office/word/2018/wordml/cex" xmlns:w16cid="http://schemas.microsoft.com/office/word/2016/wordml/cid" xmlns:w16="http://schemas.microsoft.com/office/word/2018/wordml" xmlns:w16se="http://schemas.microsoft.com/office/word/2015/wordml/symex" xmlns:wpg="http://schemas.microsoft.com/office/word/2010/wordprocessingGroup" xmlns:wpi="http://schemas.microsoft.com/office/word/2010/wordprocessingInk" xmlns:wne="http://schemas.microsoft.com/office/word/2006/wordml" xmlns:wps="http://schemas.microsoft.com/office/word/2010/wordprocessingShape" mc:Ignorable="w14 w15 w16se w16cid w16 w16cex wp14">
+<w:document xmlns:wpc="http://schemas.microsoft.com/office/word/2010/wordprocessingCanvas" xmlns:cx="http://schemas.microsoft.com/office/drawing/2014/chartex" xmlns:cx1="http://schemas.microsoft.com/office/drawing/2015/9/8/chartex" xmlns:cx2="http://schemas.microsoft.com/office/drawing/2015/10/21/chartex" xmlns:cx3="http://schemas.microsoft.com/office/drawing/2016/5/9/chartex" xmlns:cx4="http://schemas.microsoft.com/office/drawing/2016/5/10/chartex" xmlns:cx5="http://schemas.microsoft.com/office/drawing/2016/5/11/chartex" xmlns:cx6="http://schemas.microsoft.com/office/drawing/2016/5/12/chartex" xmlns:cx7="http://schemas.microsoft.com/office/drawing/2016/5/13/chartex" xmlns:cx8="http://schemas.microsoft.com/office/drawing/2016/5/14/chartex" xmlns:mc="http://schemas.openxmlformats.org/markup-compatibility/2006" xmlns:aink="http://schemas.microsoft.com/office/drawing/2016/ink" xmlns:am3d="http://schemas.microsoft.com/office/drawing/2017/model3d" xmlns:o="urn:schemas-microsoft-com:office:office" xmlns:r="http://schemas.openxmlformats.org/officeDocument/2006/relationships" xmlns:m="http://schemas.openxmlformats.org/officeDocument/2006/math" xmlns:v="urn:schemas-microsoft-com:vml" xmlns:wp14="http://schemas.microsoft.com/office/word/2010/wordprocessingDrawing" xmlns:wp="http://schemas.openxmlformats.org/drawingml/2006/wordprocessingDrawing" xmlns:w10="urn:schemas-microsoft-com:office:word" xmlns:w="http://schemas.openxmlformats.org/wordprocessingml/2006/main" xmlns:w14="http://schemas.microsoft.com/office/word/2010/wordml" xmlns:w15="http://schemas.microsoft.com/office/word/2012/wordml" xmlns:w16cex="http://schemas.microsoft.com/office/word/2018/wordml/cex" xmlns:w16cid="http://schemas.microsoft.com/office/word/2016/wordml/cid" xmlns:w16="http://schemas.microsoft.com/office/word/2018/wordml" xmlns:w16sdtdh="http://schemas.microsoft.com/office/word/2020/wordml/sdtdatahash" xmlns:w16se="http://schemas.microsoft.com/office/word/2015/wordml/symex" xmlns:wpg="http://schemas.microsoft.com/office/word/2010/wordprocessingGroup" xmlns:wpi="http://schemas.microsoft.com/office/word/2010/wordprocessingInk" xmlns:wne="http://schemas.microsoft.com/office/word/2006/wordml" xmlns:wps="http://schemas.microsoft.com/office/word/2010/wordprocessingShape" mc:Ignorable="w14 w15 w16se w16cid w16 w16cex w16sdtdh wp14">
   <w:body>
     <w:tbl>
       <w:tblPr>
@@ -843,16 +843,7 @@
                 <w:bCs/>
                 <w:szCs w:val="24"/>
               </w:rPr>
-              <w:t>Planning the approach</w:t>
-            </w:r>
-            <w:r>
-              <w:rPr>
-                <w:rFonts w:asciiTheme="minorHAnsi" w:hAnsiTheme="minorHAnsi" w:cstheme="minorHAnsi"/>
-                <w:b/>
-                <w:bCs/>
-                <w:szCs w:val="24"/>
-              </w:rPr>
-              <w:t xml:space="preserve"> and </w:t>
+              <w:t xml:space="preserve">Planning the approach and </w:t>
             </w:r>
             <w:r>
               <w:rPr>
@@ -1184,15 +1175,6 @@
               </w:rPr>
               <w:t>The student demonstrated a clear and appropriate sequence for the pitch</w:t>
             </w:r>
-          </w:p>
-          <w:p>
-            <w:pPr>
-              <w:ind w:left="360"/>
-              <w:rPr>
-                <w:rFonts w:asciiTheme="minorHAnsi" w:hAnsiTheme="minorHAnsi" w:cstheme="minorHAnsi"/>
-                <w:szCs w:val="24"/>
-              </w:rPr>
-            </w:pPr>
           </w:p>
         </w:tc>
         <w:tc>
@@ -1505,15 +1487,7 @@
                 <w:color w:val="FF0000"/>
                 <w:szCs w:val="24"/>
               </w:rPr>
-              <w:t xml:space="preserve"> </w:t>
-            </w:r>
-            <w:r>
-              <w:rPr>
-                <w:rFonts w:asciiTheme="minorHAnsi" w:hAnsiTheme="minorHAnsi" w:cstheme="minorHAnsi"/>
-                <w:color w:val="FF0000"/>
-                <w:szCs w:val="24"/>
-              </w:rPr>
-              <w:t>clearly and persuasively</w:t>
+              <w:t xml:space="preserve"> clearly and persuasively</w:t>
             </w:r>
             <w:r>
               <w:rPr>
@@ -1663,16 +1637,7 @@
                 <w:color w:val="FF0000"/>
                 <w:szCs w:val="24"/>
               </w:rPr>
-              <w:t xml:space="preserve">Student demonstrated effective use of oral, visual and/or written formats, drawing on a range of communication styles to achieve </w:t>
-            </w:r>
-            <w:r>
-              <w:rPr>
-                <w:rFonts w:asciiTheme="minorHAnsi" w:hAnsiTheme="minorHAnsi" w:cstheme="minorHAnsi"/>
-                <w:color w:val="FF0000"/>
-                <w:szCs w:val="24"/>
-              </w:rPr>
-              <w:lastRenderedPageBreak/>
-              <w:t xml:space="preserve">goals </w:t>
+              <w:t xml:space="preserve">Student demonstrated effective use of oral, visual and/or written formats, drawing on a range of communication styles to achieve goals </w:t>
             </w:r>
             <w:proofErr w:type="gramStart"/>
             <w:r>
@@ -1708,16 +1673,6 @@
               </w:rPr>
               <w:t xml:space="preserve"> or analogies</w:t>
             </w:r>
-          </w:p>
-          <w:p>
-            <w:pPr>
-              <w:pStyle w:val="ListParagraph"/>
-              <w:rPr>
-                <w:rFonts w:asciiTheme="minorHAnsi" w:hAnsiTheme="minorHAnsi" w:cstheme="minorHAnsi"/>
-                <w:color w:val="FF0000"/>
-                <w:szCs w:val="24"/>
-              </w:rPr>
-            </w:pPr>
           </w:p>
         </w:tc>
         <w:tc>
@@ -1756,6 +1711,7 @@
                 <w:bCs/>
                 <w:szCs w:val="24"/>
               </w:rPr>
+              <w:lastRenderedPageBreak/>
               <w:t xml:space="preserve">Part </w:t>
             </w:r>
             <w:r>
@@ -2046,15 +2002,7 @@
                 <w:color w:val="FF0000"/>
                 <w:szCs w:val="24"/>
               </w:rPr>
-              <w:t xml:space="preserve"> comparing to similar games / genres</w:t>
-            </w:r>
-            <w:r>
-              <w:rPr>
-                <w:rFonts w:asciiTheme="minorHAnsi" w:hAnsiTheme="minorHAnsi" w:cstheme="minorHAnsi"/>
-                <w:color w:val="FF0000"/>
-                <w:szCs w:val="24"/>
-              </w:rPr>
-              <w:t xml:space="preserve"> / products</w:t>
+              <w:t xml:space="preserve"> comparing to similar games / genres / products</w:t>
             </w:r>
           </w:p>
           <w:p>
@@ -2128,23 +2076,7 @@
                 <w:color w:val="FF0000"/>
                 <w:szCs w:val="24"/>
               </w:rPr>
-              <w:t>C</w:t>
-            </w:r>
-            <w:r>
-              <w:rPr>
-                <w:rFonts w:asciiTheme="minorHAnsi" w:hAnsiTheme="minorHAnsi" w:cstheme="minorHAnsi"/>
-                <w:color w:val="FF0000"/>
-                <w:szCs w:val="24"/>
-              </w:rPr>
-              <w:t>ontributed</w:t>
-            </w:r>
-            <w:r>
-              <w:rPr>
-                <w:rFonts w:asciiTheme="minorHAnsi" w:hAnsiTheme="minorHAnsi" w:cstheme="minorHAnsi"/>
-                <w:color w:val="FF0000"/>
-                <w:szCs w:val="24"/>
-              </w:rPr>
-              <w:t xml:space="preserve"> i</w:t>
+              <w:t>Contributed i</w:t>
             </w:r>
             <w:r>
               <w:rPr>
@@ -2180,16 +2112,6 @@
               </w:rPr>
               <w:t xml:space="preserve"> resources or timelines</w:t>
             </w:r>
-          </w:p>
-          <w:p>
-            <w:pPr>
-              <w:pStyle w:val="ListParagraph"/>
-              <w:rPr>
-                <w:rFonts w:asciiTheme="minorHAnsi" w:hAnsiTheme="minorHAnsi" w:cstheme="minorHAnsi"/>
-                <w:color w:val="FF0000"/>
-                <w:szCs w:val="24"/>
-              </w:rPr>
-            </w:pPr>
           </w:p>
         </w:tc>
         <w:tc>
@@ -2532,7 +2454,7 @@
 </file>
 
 <file path=word/endnotes.xml><?xml version="1.0" encoding="utf-8"?>
-<w:endnotes xmlns:wpc="http://schemas.microsoft.com/office/word/2010/wordprocessingCanvas" xmlns:cx="http://schemas.microsoft.com/office/drawing/2014/chartex" xmlns:cx1="http://schemas.microsoft.com/office/drawing/2015/9/8/chartex" xmlns:cx2="http://schemas.microsoft.com/office/drawing/2015/10/21/chartex" xmlns:cx3="http://schemas.microsoft.com/office/drawing/2016/5/9/chartex" xmlns:cx4="http://schemas.microsoft.com/office/drawing/2016/5/10/chartex" xmlns:cx5="http://schemas.microsoft.com/office/drawing/2016/5/11/chartex" xmlns:cx6="http://schemas.microsoft.com/office/drawing/2016/5/12/chartex" xmlns:cx7="http://schemas.microsoft.com/office/drawing/2016/5/13/chartex" xmlns:cx8="http://schemas.microsoft.com/office/drawing/2016/5/14/chartex" xmlns:mc="http://schemas.openxmlformats.org/markup-compatibility/2006" xmlns:aink="http://schemas.microsoft.com/office/drawing/2016/ink" xmlns:am3d="http://schemas.microsoft.com/office/drawing/2017/model3d" xmlns:o="urn:schemas-microsoft-com:office:office" xmlns:r="http://schemas.openxmlformats.org/officeDocument/2006/relationships" xmlns:m="http://schemas.openxmlformats.org/officeDocument/2006/math" xmlns:v="urn:schemas-microsoft-com:vml" xmlns:wp14="http://schemas.microsoft.com/office/word/2010/wordprocessingDrawing" xmlns:wp="http://schemas.openxmlformats.org/drawingml/2006/wordprocessingDrawing" xmlns:w10="urn:schemas-microsoft-com:office:word" xmlns:w="http://schemas.openxmlformats.org/wordprocessingml/2006/main" xmlns:w14="http://schemas.microsoft.com/office/word/2010/wordml" xmlns:w15="http://schemas.microsoft.com/office/word/2012/wordml" xmlns:w16cex="http://schemas.microsoft.com/office/word/2018/wordml/cex" xmlns:w16cid="http://schemas.microsoft.com/office/word/2016/wordml/cid" xmlns:w16="http://schemas.microsoft.com/office/word/2018/wordml" xmlns:w16se="http://schemas.microsoft.com/office/word/2015/wordml/symex" xmlns:wpg="http://schemas.microsoft.com/office/word/2010/wordprocessingGroup" xmlns:wpi="http://schemas.microsoft.com/office/word/2010/wordprocessingInk" xmlns:wne="http://schemas.microsoft.com/office/word/2006/wordml" xmlns:wps="http://schemas.microsoft.com/office/word/2010/wordprocessingShape" mc:Ignorable="w14 w15 w16se w16cid w16 w16cex wp14">
+<w:endnotes xmlns:wpc="http://schemas.microsoft.com/office/word/2010/wordprocessingCanvas" xmlns:cx="http://schemas.microsoft.com/office/drawing/2014/chartex" xmlns:cx1="http://schemas.microsoft.com/office/drawing/2015/9/8/chartex" xmlns:cx2="http://schemas.microsoft.com/office/drawing/2015/10/21/chartex" xmlns:cx3="http://schemas.microsoft.com/office/drawing/2016/5/9/chartex" xmlns:cx4="http://schemas.microsoft.com/office/drawing/2016/5/10/chartex" xmlns:cx5="http://schemas.microsoft.com/office/drawing/2016/5/11/chartex" xmlns:cx6="http://schemas.microsoft.com/office/drawing/2016/5/12/chartex" xmlns:cx7="http://schemas.microsoft.com/office/drawing/2016/5/13/chartex" xmlns:cx8="http://schemas.microsoft.com/office/drawing/2016/5/14/chartex" xmlns:mc="http://schemas.openxmlformats.org/markup-compatibility/2006" xmlns:aink="http://schemas.microsoft.com/office/drawing/2016/ink" xmlns:am3d="http://schemas.microsoft.com/office/drawing/2017/model3d" xmlns:o="urn:schemas-microsoft-com:office:office" xmlns:r="http://schemas.openxmlformats.org/officeDocument/2006/relationships" xmlns:m="http://schemas.openxmlformats.org/officeDocument/2006/math" xmlns:v="urn:schemas-microsoft-com:vml" xmlns:wp14="http://schemas.microsoft.com/office/word/2010/wordprocessingDrawing" xmlns:wp="http://schemas.openxmlformats.org/drawingml/2006/wordprocessingDrawing" xmlns:w10="urn:schemas-microsoft-com:office:word" xmlns:w="http://schemas.openxmlformats.org/wordprocessingml/2006/main" xmlns:w14="http://schemas.microsoft.com/office/word/2010/wordml" xmlns:w15="http://schemas.microsoft.com/office/word/2012/wordml" xmlns:w16cex="http://schemas.microsoft.com/office/word/2018/wordml/cex" xmlns:w16cid="http://schemas.microsoft.com/office/word/2016/wordml/cid" xmlns:w16="http://schemas.microsoft.com/office/word/2018/wordml" xmlns:w16sdtdh="http://schemas.microsoft.com/office/word/2020/wordml/sdtdatahash" xmlns:w16se="http://schemas.microsoft.com/office/word/2015/wordml/symex" xmlns:wpg="http://schemas.microsoft.com/office/word/2010/wordprocessingGroup" xmlns:wpi="http://schemas.microsoft.com/office/word/2010/wordprocessingInk" xmlns:wne="http://schemas.microsoft.com/office/word/2006/wordml" xmlns:wps="http://schemas.microsoft.com/office/word/2010/wordprocessingShape" mc:Ignorable="w14 w15 w16se w16cid w16 w16cex w16sdtdh wp14">
   <w:endnote w:type="separator" w:id="-1">
     <w:p>
       <w:r>
@@ -2551,7 +2473,7 @@
 </file>
 
 <file path=word/footer1.xml><?xml version="1.0" encoding="utf-8"?>
-<w:ftr xmlns:wpc="http://schemas.microsoft.com/office/word/2010/wordprocessingCanvas" xmlns:cx="http://schemas.microsoft.com/office/drawing/2014/chartex" xmlns:cx1="http://schemas.microsoft.com/office/drawing/2015/9/8/chartex" xmlns:cx2="http://schemas.microsoft.com/office/drawing/2015/10/21/chartex" xmlns:cx3="http://schemas.microsoft.com/office/drawing/2016/5/9/chartex" xmlns:cx4="http://schemas.microsoft.com/office/drawing/2016/5/10/chartex" xmlns:cx5="http://schemas.microsoft.com/office/drawing/2016/5/11/chartex" xmlns:cx6="http://schemas.microsoft.com/office/drawing/2016/5/12/chartex" xmlns:cx7="http://schemas.microsoft.com/office/drawing/2016/5/13/chartex" xmlns:cx8="http://schemas.microsoft.com/office/drawing/2016/5/14/chartex" xmlns:mc="http://schemas.openxmlformats.org/markup-compatibility/2006" xmlns:aink="http://schemas.microsoft.com/office/drawing/2016/ink" xmlns:am3d="http://schemas.microsoft.com/office/drawing/2017/model3d" xmlns:o="urn:schemas-microsoft-com:office:office" xmlns:r="http://schemas.openxmlformats.org/officeDocument/2006/relationships" xmlns:m="http://schemas.openxmlformats.org/officeDocument/2006/math" xmlns:v="urn:schemas-microsoft-com:vml" xmlns:wp14="http://schemas.microsoft.com/office/word/2010/wordprocessingDrawing" xmlns:wp="http://schemas.openxmlformats.org/drawingml/2006/wordprocessingDrawing" xmlns:w10="urn:schemas-microsoft-com:office:word" xmlns:w="http://schemas.openxmlformats.org/wordprocessingml/2006/main" xmlns:w14="http://schemas.microsoft.com/office/word/2010/wordml" xmlns:w15="http://schemas.microsoft.com/office/word/2012/wordml" xmlns:w16cex="http://schemas.microsoft.com/office/word/2018/wordml/cex" xmlns:w16cid="http://schemas.microsoft.com/office/word/2016/wordml/cid" xmlns:w16="http://schemas.microsoft.com/office/word/2018/wordml" xmlns:w16se="http://schemas.microsoft.com/office/word/2015/wordml/symex" xmlns:wpg="http://schemas.microsoft.com/office/word/2010/wordprocessingGroup" xmlns:wpi="http://schemas.microsoft.com/office/word/2010/wordprocessingInk" xmlns:wne="http://schemas.microsoft.com/office/word/2006/wordml" xmlns:wps="http://schemas.microsoft.com/office/word/2010/wordprocessingShape" mc:Ignorable="w14 w15 w16se w16cid w16 w16cex wp14">
+<w:ftr xmlns:wpc="http://schemas.microsoft.com/office/word/2010/wordprocessingCanvas" xmlns:cx="http://schemas.microsoft.com/office/drawing/2014/chartex" xmlns:cx1="http://schemas.microsoft.com/office/drawing/2015/9/8/chartex" xmlns:cx2="http://schemas.microsoft.com/office/drawing/2015/10/21/chartex" xmlns:cx3="http://schemas.microsoft.com/office/drawing/2016/5/9/chartex" xmlns:cx4="http://schemas.microsoft.com/office/drawing/2016/5/10/chartex" xmlns:cx5="http://schemas.microsoft.com/office/drawing/2016/5/11/chartex" xmlns:cx6="http://schemas.microsoft.com/office/drawing/2016/5/12/chartex" xmlns:cx7="http://schemas.microsoft.com/office/drawing/2016/5/13/chartex" xmlns:cx8="http://schemas.microsoft.com/office/drawing/2016/5/14/chartex" xmlns:mc="http://schemas.openxmlformats.org/markup-compatibility/2006" xmlns:aink="http://schemas.microsoft.com/office/drawing/2016/ink" xmlns:am3d="http://schemas.microsoft.com/office/drawing/2017/model3d" xmlns:o="urn:schemas-microsoft-com:office:office" xmlns:r="http://schemas.openxmlformats.org/officeDocument/2006/relationships" xmlns:m="http://schemas.openxmlformats.org/officeDocument/2006/math" xmlns:v="urn:schemas-microsoft-com:vml" xmlns:wp14="http://schemas.microsoft.com/office/word/2010/wordprocessingDrawing" xmlns:wp="http://schemas.openxmlformats.org/drawingml/2006/wordprocessingDrawing" xmlns:w10="urn:schemas-microsoft-com:office:word" xmlns:w="http://schemas.openxmlformats.org/wordprocessingml/2006/main" xmlns:w14="http://schemas.microsoft.com/office/word/2010/wordml" xmlns:w15="http://schemas.microsoft.com/office/word/2012/wordml" xmlns:w16cex="http://schemas.microsoft.com/office/word/2018/wordml/cex" xmlns:w16cid="http://schemas.microsoft.com/office/word/2016/wordml/cid" xmlns:w16="http://schemas.microsoft.com/office/word/2018/wordml" xmlns:w16sdtdh="http://schemas.microsoft.com/office/word/2020/wordml/sdtdatahash" xmlns:w16se="http://schemas.microsoft.com/office/word/2015/wordml/symex" xmlns:wpg="http://schemas.microsoft.com/office/word/2010/wordprocessingGroup" xmlns:wpi="http://schemas.microsoft.com/office/word/2010/wordprocessingInk" xmlns:wne="http://schemas.microsoft.com/office/word/2006/wordml" xmlns:wps="http://schemas.microsoft.com/office/word/2010/wordprocessingShape" mc:Ignorable="w14 w15 w16se w16cid w16 w16cex w16sdtdh wp14">
   <w:p>
     <w:pPr>
       <w:pStyle w:val="Footer"/>
@@ -2847,7 +2769,7 @@
 </file>
 
 <file path=word/footnotes.xml><?xml version="1.0" encoding="utf-8"?>
-<w:footnotes xmlns:wpc="http://schemas.microsoft.com/office/word/2010/wordprocessingCanvas" xmlns:cx="http://schemas.microsoft.com/office/drawing/2014/chartex" xmlns:cx1="http://schemas.microsoft.com/office/drawing/2015/9/8/chartex" xmlns:cx2="http://schemas.microsoft.com/office/drawing/2015/10/21/chartex" xmlns:cx3="http://schemas.microsoft.com/office/drawing/2016/5/9/chartex" xmlns:cx4="http://schemas.microsoft.com/office/drawing/2016/5/10/chartex" xmlns:cx5="http://schemas.microsoft.com/office/drawing/2016/5/11/chartex" xmlns:cx6="http://schemas.microsoft.com/office/drawing/2016/5/12/chartex" xmlns:cx7="http://schemas.microsoft.com/office/drawing/2016/5/13/chartex" xmlns:cx8="http://schemas.microsoft.com/office/drawing/2016/5/14/chartex" xmlns:mc="http://schemas.openxmlformats.org/markup-compatibility/2006" xmlns:aink="http://schemas.microsoft.com/office/drawing/2016/ink" xmlns:am3d="http://schemas.microsoft.com/office/drawing/2017/model3d" xmlns:o="urn:schemas-microsoft-com:office:office" xmlns:r="http://schemas.openxmlformats.org/officeDocument/2006/relationships" xmlns:m="http://schemas.openxmlformats.org/officeDocument/2006/math" xmlns:v="urn:schemas-microsoft-com:vml" xmlns:wp14="http://schemas.microsoft.com/office/word/2010/wordprocessingDrawing" xmlns:wp="http://schemas.openxmlformats.org/drawingml/2006/wordprocessingDrawing" xmlns:w10="urn:schemas-microsoft-com:office:word" xmlns:w="http://schemas.openxmlformats.org/wordprocessingml/2006/main" xmlns:w14="http://schemas.microsoft.com/office/word/2010/wordml" xmlns:w15="http://schemas.microsoft.com/office/word/2012/wordml" xmlns:w16cex="http://schemas.microsoft.com/office/word/2018/wordml/cex" xmlns:w16cid="http://schemas.microsoft.com/office/word/2016/wordml/cid" xmlns:w16="http://schemas.microsoft.com/office/word/2018/wordml" xmlns:w16se="http://schemas.microsoft.com/office/word/2015/wordml/symex" xmlns:wpg="http://schemas.microsoft.com/office/word/2010/wordprocessingGroup" xmlns:wpi="http://schemas.microsoft.com/office/word/2010/wordprocessingInk" xmlns:wne="http://schemas.microsoft.com/office/word/2006/wordml" xmlns:wps="http://schemas.microsoft.com/office/word/2010/wordprocessingShape" mc:Ignorable="w14 w15 w16se w16cid w16 w16cex wp14">
+<w:footnotes xmlns:wpc="http://schemas.microsoft.com/office/word/2010/wordprocessingCanvas" xmlns:cx="http://schemas.microsoft.com/office/drawing/2014/chartex" xmlns:cx1="http://schemas.microsoft.com/office/drawing/2015/9/8/chartex" xmlns:cx2="http://schemas.microsoft.com/office/drawing/2015/10/21/chartex" xmlns:cx3="http://schemas.microsoft.com/office/drawing/2016/5/9/chartex" xmlns:cx4="http://schemas.microsoft.com/office/drawing/2016/5/10/chartex" xmlns:cx5="http://schemas.microsoft.com/office/drawing/2016/5/11/chartex" xmlns:cx6="http://schemas.microsoft.com/office/drawing/2016/5/12/chartex" xmlns:cx7="http://schemas.microsoft.com/office/drawing/2016/5/13/chartex" xmlns:cx8="http://schemas.microsoft.com/office/drawing/2016/5/14/chartex" xmlns:mc="http://schemas.openxmlformats.org/markup-compatibility/2006" xmlns:aink="http://schemas.microsoft.com/office/drawing/2016/ink" xmlns:am3d="http://schemas.microsoft.com/office/drawing/2017/model3d" xmlns:o="urn:schemas-microsoft-com:office:office" xmlns:r="http://schemas.openxmlformats.org/officeDocument/2006/relationships" xmlns:m="http://schemas.openxmlformats.org/officeDocument/2006/math" xmlns:v="urn:schemas-microsoft-com:vml" xmlns:wp14="http://schemas.microsoft.com/office/word/2010/wordprocessingDrawing" xmlns:wp="http://schemas.openxmlformats.org/drawingml/2006/wordprocessingDrawing" xmlns:w10="urn:schemas-microsoft-com:office:word" xmlns:w="http://schemas.openxmlformats.org/wordprocessingml/2006/main" xmlns:w14="http://schemas.microsoft.com/office/word/2010/wordml" xmlns:w15="http://schemas.microsoft.com/office/word/2012/wordml" xmlns:w16cex="http://schemas.microsoft.com/office/word/2018/wordml/cex" xmlns:w16cid="http://schemas.microsoft.com/office/word/2016/wordml/cid" xmlns:w16="http://schemas.microsoft.com/office/word/2018/wordml" xmlns:w16sdtdh="http://schemas.microsoft.com/office/word/2020/wordml/sdtdatahash" xmlns:w16se="http://schemas.microsoft.com/office/word/2015/wordml/symex" xmlns:wpg="http://schemas.microsoft.com/office/word/2010/wordprocessingGroup" xmlns:wpi="http://schemas.microsoft.com/office/word/2010/wordprocessingInk" xmlns:wne="http://schemas.microsoft.com/office/word/2006/wordml" xmlns:wps="http://schemas.microsoft.com/office/word/2010/wordprocessingShape" mc:Ignorable="w14 w15 w16se w16cid w16 w16cex w16sdtdh wp14">
   <w:footnote w:type="separator" w:id="-1">
     <w:p>
       <w:r>
@@ -2866,7 +2788,7 @@
 </file>
 
 <file path=word/header1.xml><?xml version="1.0" encoding="utf-8"?>
-<w:hdr xmlns:wpc="http://schemas.microsoft.com/office/word/2010/wordprocessingCanvas" xmlns:cx="http://schemas.microsoft.com/office/drawing/2014/chartex" xmlns:cx1="http://schemas.microsoft.com/office/drawing/2015/9/8/chartex" xmlns:cx2="http://schemas.microsoft.com/office/drawing/2015/10/21/chartex" xmlns:cx3="http://schemas.microsoft.com/office/drawing/2016/5/9/chartex" xmlns:cx4="http://schemas.microsoft.com/office/drawing/2016/5/10/chartex" xmlns:cx5="http://schemas.microsoft.com/office/drawing/2016/5/11/chartex" xmlns:cx6="http://schemas.microsoft.com/office/drawing/2016/5/12/chartex" xmlns:cx7="http://schemas.microsoft.com/office/drawing/2016/5/13/chartex" xmlns:cx8="http://schemas.microsoft.com/office/drawing/2016/5/14/chartex" xmlns:mc="http://schemas.openxmlformats.org/markup-compatibility/2006" xmlns:aink="http://schemas.microsoft.com/office/drawing/2016/ink" xmlns:am3d="http://schemas.microsoft.com/office/drawing/2017/model3d" xmlns:o="urn:schemas-microsoft-com:office:office" xmlns:r="http://schemas.openxmlformats.org/officeDocument/2006/relationships" xmlns:m="http://schemas.openxmlformats.org/officeDocument/2006/math" xmlns:v="urn:schemas-microsoft-com:vml" xmlns:wp14="http://schemas.microsoft.com/office/word/2010/wordprocessingDrawing" xmlns:wp="http://schemas.openxmlformats.org/drawingml/2006/wordprocessingDrawing" xmlns:w10="urn:schemas-microsoft-com:office:word" xmlns:w="http://schemas.openxmlformats.org/wordprocessingml/2006/main" xmlns:w14="http://schemas.microsoft.com/office/word/2010/wordml" xmlns:w15="http://schemas.microsoft.com/office/word/2012/wordml" xmlns:w16cex="http://schemas.microsoft.com/office/word/2018/wordml/cex" xmlns:w16cid="http://schemas.microsoft.com/office/word/2016/wordml/cid" xmlns:w16="http://schemas.microsoft.com/office/word/2018/wordml" xmlns:w16se="http://schemas.microsoft.com/office/word/2015/wordml/symex" xmlns:wpg="http://schemas.microsoft.com/office/word/2010/wordprocessingGroup" xmlns:wpi="http://schemas.microsoft.com/office/word/2010/wordprocessingInk" xmlns:wne="http://schemas.microsoft.com/office/word/2006/wordml" xmlns:wps="http://schemas.microsoft.com/office/word/2010/wordprocessingShape" mc:Ignorable="w14 w15 w16se w16cid w16 w16cex wp14">
+<w:hdr xmlns:wpc="http://schemas.microsoft.com/office/word/2010/wordprocessingCanvas" xmlns:cx="http://schemas.microsoft.com/office/drawing/2014/chartex" xmlns:cx1="http://schemas.microsoft.com/office/drawing/2015/9/8/chartex" xmlns:cx2="http://schemas.microsoft.com/office/drawing/2015/10/21/chartex" xmlns:cx3="http://schemas.microsoft.com/office/drawing/2016/5/9/chartex" xmlns:cx4="http://schemas.microsoft.com/office/drawing/2016/5/10/chartex" xmlns:cx5="http://schemas.microsoft.com/office/drawing/2016/5/11/chartex" xmlns:cx6="http://schemas.microsoft.com/office/drawing/2016/5/12/chartex" xmlns:cx7="http://schemas.microsoft.com/office/drawing/2016/5/13/chartex" xmlns:cx8="http://schemas.microsoft.com/office/drawing/2016/5/14/chartex" xmlns:mc="http://schemas.openxmlformats.org/markup-compatibility/2006" xmlns:aink="http://schemas.microsoft.com/office/drawing/2016/ink" xmlns:am3d="http://schemas.microsoft.com/office/drawing/2017/model3d" xmlns:o="urn:schemas-microsoft-com:office:office" xmlns:r="http://schemas.openxmlformats.org/officeDocument/2006/relationships" xmlns:m="http://schemas.openxmlformats.org/officeDocument/2006/math" xmlns:v="urn:schemas-microsoft-com:vml" xmlns:wp14="http://schemas.microsoft.com/office/word/2010/wordprocessingDrawing" xmlns:wp="http://schemas.openxmlformats.org/drawingml/2006/wordprocessingDrawing" xmlns:w10="urn:schemas-microsoft-com:office:word" xmlns:w="http://schemas.openxmlformats.org/wordprocessingml/2006/main" xmlns:w14="http://schemas.microsoft.com/office/word/2010/wordml" xmlns:w15="http://schemas.microsoft.com/office/word/2012/wordml" xmlns:w16cex="http://schemas.microsoft.com/office/word/2018/wordml/cex" xmlns:w16cid="http://schemas.microsoft.com/office/word/2016/wordml/cid" xmlns:w16="http://schemas.microsoft.com/office/word/2018/wordml" xmlns:w16sdtdh="http://schemas.microsoft.com/office/word/2020/wordml/sdtdatahash" xmlns:w16se="http://schemas.microsoft.com/office/word/2015/wordml/symex" xmlns:wpg="http://schemas.microsoft.com/office/word/2010/wordprocessingGroup" xmlns:wpi="http://schemas.microsoft.com/office/word/2010/wordprocessingInk" xmlns:wne="http://schemas.microsoft.com/office/word/2006/wordml" xmlns:wps="http://schemas.microsoft.com/office/word/2010/wordprocessingShape" mc:Ignorable="w14 w15 w16se w16cid w16 w16cex w16sdtdh wp14">
   <w:p>
     <w:pPr>
       <w:pStyle w:val="Title"/>
@@ -2965,7 +2887,7 @@
 </file>
 
 <file path=word/numbering.xml><?xml version="1.0" encoding="utf-8"?>
-<w:numbering xmlns:wpc="http://schemas.microsoft.com/office/word/2010/wordprocessingCanvas" xmlns:cx="http://schemas.microsoft.com/office/drawing/2014/chartex" xmlns:cx1="http://schemas.microsoft.com/office/drawing/2015/9/8/chartex" xmlns:cx2="http://schemas.microsoft.com/office/drawing/2015/10/21/chartex" xmlns:cx3="http://schemas.microsoft.com/office/drawing/2016/5/9/chartex" xmlns:cx4="http://schemas.microsoft.com/office/drawing/2016/5/10/chartex" xmlns:cx5="http://schemas.microsoft.com/office/drawing/2016/5/11/chartex" xmlns:cx6="http://schemas.microsoft.com/office/drawing/2016/5/12/chartex" xmlns:cx7="http://schemas.microsoft.com/office/drawing/2016/5/13/chartex" xmlns:cx8="http://schemas.microsoft.com/office/drawing/2016/5/14/chartex" xmlns:mc="http://schemas.openxmlformats.org/markup-compatibility/2006" xmlns:aink="http://schemas.microsoft.com/office/drawing/2016/ink" xmlns:am3d="http://schemas.microsoft.com/office/drawing/2017/model3d" xmlns:o="urn:schemas-microsoft-com:office:office" xmlns:r="http://schemas.openxmlformats.org/officeDocument/2006/relationships" xmlns:m="http://schemas.openxmlformats.org/officeDocument/2006/math" xmlns:v="urn:schemas-microsoft-com:vml" xmlns:wp14="http://schemas.microsoft.com/office/word/2010/wordprocessingDrawing" xmlns:wp="http://schemas.openxmlformats.org/drawingml/2006/wordprocessingDrawing" xmlns:w10="urn:schemas-microsoft-com:office:word" xmlns:w="http://schemas.openxmlformats.org/wordprocessingml/2006/main" xmlns:w14="http://schemas.microsoft.com/office/word/2010/wordml" xmlns:w15="http://schemas.microsoft.com/office/word/2012/wordml" xmlns:w16cex="http://schemas.microsoft.com/office/word/2018/wordml/cex" xmlns:w16cid="http://schemas.microsoft.com/office/word/2016/wordml/cid" xmlns:w16="http://schemas.microsoft.com/office/word/2018/wordml" xmlns:w16se="http://schemas.microsoft.com/office/word/2015/wordml/symex" xmlns:wpg="http://schemas.microsoft.com/office/word/2010/wordprocessingGroup" xmlns:wpi="http://schemas.microsoft.com/office/word/2010/wordprocessingInk" xmlns:wne="http://schemas.microsoft.com/office/word/2006/wordml" xmlns:wps="http://schemas.microsoft.com/office/word/2010/wordprocessingShape" mc:Ignorable="w14 w15 w16se w16cid w16 w16cex wp14">
+<w:numbering xmlns:wpc="http://schemas.microsoft.com/office/word/2010/wordprocessingCanvas" xmlns:cx="http://schemas.microsoft.com/office/drawing/2014/chartex" xmlns:cx1="http://schemas.microsoft.com/office/drawing/2015/9/8/chartex" xmlns:cx2="http://schemas.microsoft.com/office/drawing/2015/10/21/chartex" xmlns:cx3="http://schemas.microsoft.com/office/drawing/2016/5/9/chartex" xmlns:cx4="http://schemas.microsoft.com/office/drawing/2016/5/10/chartex" xmlns:cx5="http://schemas.microsoft.com/office/drawing/2016/5/11/chartex" xmlns:cx6="http://schemas.microsoft.com/office/drawing/2016/5/12/chartex" xmlns:cx7="http://schemas.microsoft.com/office/drawing/2016/5/13/chartex" xmlns:cx8="http://schemas.microsoft.com/office/drawing/2016/5/14/chartex" xmlns:mc="http://schemas.openxmlformats.org/markup-compatibility/2006" xmlns:aink="http://schemas.microsoft.com/office/drawing/2016/ink" xmlns:am3d="http://schemas.microsoft.com/office/drawing/2017/model3d" xmlns:o="urn:schemas-microsoft-com:office:office" xmlns:r="http://schemas.openxmlformats.org/officeDocument/2006/relationships" xmlns:m="http://schemas.openxmlformats.org/officeDocument/2006/math" xmlns:v="urn:schemas-microsoft-com:vml" xmlns:wp14="http://schemas.microsoft.com/office/word/2010/wordprocessingDrawing" xmlns:wp="http://schemas.openxmlformats.org/drawingml/2006/wordprocessingDrawing" xmlns:w10="urn:schemas-microsoft-com:office:word" xmlns:w="http://schemas.openxmlformats.org/wordprocessingml/2006/main" xmlns:w14="http://schemas.microsoft.com/office/word/2010/wordml" xmlns:w15="http://schemas.microsoft.com/office/word/2012/wordml" xmlns:w16cex="http://schemas.microsoft.com/office/word/2018/wordml/cex" xmlns:w16cid="http://schemas.microsoft.com/office/word/2016/wordml/cid" xmlns:w16="http://schemas.microsoft.com/office/word/2018/wordml" xmlns:w16sdtdh="http://schemas.microsoft.com/office/word/2020/wordml/sdtdatahash" xmlns:w16se="http://schemas.microsoft.com/office/word/2015/wordml/symex" xmlns:wpg="http://schemas.microsoft.com/office/word/2010/wordprocessingGroup" xmlns:wpi="http://schemas.microsoft.com/office/word/2010/wordprocessingInk" xmlns:wne="http://schemas.microsoft.com/office/word/2006/wordml" xmlns:wps="http://schemas.microsoft.com/office/word/2010/wordprocessingShape" mc:Ignorable="w14 w15 w16se w16cid w16 w16cex w16sdtdh wp14">
   <w:abstractNum w:abstractNumId="0" w15:restartNumberingAfterBreak="0">
     <w:nsid w:val="05680BE6"/>
     <w:multiLevelType w:val="hybridMultilevel"/>
@@ -5219,74 +5141,74 @@
       </w:rPr>
     </w:lvl>
   </w:abstractNum>
-  <w:num w:numId="1">
+  <w:num w:numId="1" w16cid:durableId="46808315">
     <w:abstractNumId w:val="15"/>
   </w:num>
-  <w:num w:numId="2">
+  <w:num w:numId="2" w16cid:durableId="1265919249">
     <w:abstractNumId w:val="6"/>
   </w:num>
-  <w:num w:numId="3">
+  <w:num w:numId="3" w16cid:durableId="1372804234">
     <w:abstractNumId w:val="13"/>
   </w:num>
-  <w:num w:numId="4">
+  <w:num w:numId="4" w16cid:durableId="1412236692">
     <w:abstractNumId w:val="8"/>
   </w:num>
-  <w:num w:numId="5">
+  <w:num w:numId="5" w16cid:durableId="654916865">
     <w:abstractNumId w:val="0"/>
   </w:num>
-  <w:num w:numId="6">
+  <w:num w:numId="6" w16cid:durableId="1032147703">
     <w:abstractNumId w:val="7"/>
   </w:num>
-  <w:num w:numId="7">
+  <w:num w:numId="7" w16cid:durableId="1577662748">
     <w:abstractNumId w:val="12"/>
   </w:num>
-  <w:num w:numId="8">
+  <w:num w:numId="8" w16cid:durableId="1044984467">
     <w:abstractNumId w:val="9"/>
   </w:num>
-  <w:num w:numId="9">
+  <w:num w:numId="9" w16cid:durableId="101195758">
     <w:abstractNumId w:val="3"/>
   </w:num>
-  <w:num w:numId="10">
+  <w:num w:numId="10" w16cid:durableId="820539269">
     <w:abstractNumId w:val="17"/>
   </w:num>
-  <w:num w:numId="11">
+  <w:num w:numId="11" w16cid:durableId="733357251">
     <w:abstractNumId w:val="19"/>
   </w:num>
-  <w:num w:numId="12">
+  <w:num w:numId="12" w16cid:durableId="1099836821">
     <w:abstractNumId w:val="11"/>
   </w:num>
-  <w:num w:numId="13">
+  <w:num w:numId="13" w16cid:durableId="2119447233">
     <w:abstractNumId w:val="4"/>
   </w:num>
-  <w:num w:numId="14">
+  <w:num w:numId="14" w16cid:durableId="542597390">
     <w:abstractNumId w:val="5"/>
   </w:num>
-  <w:num w:numId="15">
+  <w:num w:numId="15" w16cid:durableId="2102678591">
     <w:abstractNumId w:val="18"/>
   </w:num>
-  <w:num w:numId="16">
+  <w:num w:numId="16" w16cid:durableId="616179867">
     <w:abstractNumId w:val="16"/>
   </w:num>
-  <w:num w:numId="17">
+  <w:num w:numId="17" w16cid:durableId="1061249439">
     <w:abstractNumId w:val="20"/>
   </w:num>
-  <w:num w:numId="18">
+  <w:num w:numId="18" w16cid:durableId="709307645">
     <w:abstractNumId w:val="1"/>
   </w:num>
-  <w:num w:numId="19">
+  <w:num w:numId="19" w16cid:durableId="1824926515">
     <w:abstractNumId w:val="14"/>
   </w:num>
-  <w:num w:numId="20">
+  <w:num w:numId="20" w16cid:durableId="166947734">
     <w:abstractNumId w:val="2"/>
   </w:num>
-  <w:num w:numId="21">
+  <w:num w:numId="21" w16cid:durableId="973288113">
     <w:abstractNumId w:val="10"/>
   </w:num>
 </w:numbering>
 </file>
 
 <file path=word/styles.xml><?xml version="1.0" encoding="utf-8"?>
-<w:styles xmlns:mc="http://schemas.openxmlformats.org/markup-compatibility/2006" xmlns:r="http://schemas.openxmlformats.org/officeDocument/2006/relationships" xmlns:w="http://schemas.openxmlformats.org/wordprocessingml/2006/main" xmlns:w14="http://schemas.microsoft.com/office/word/2010/wordml" xmlns:w15="http://schemas.microsoft.com/office/word/2012/wordml" xmlns:w16cex="http://schemas.microsoft.com/office/word/2018/wordml/cex" xmlns:w16cid="http://schemas.microsoft.com/office/word/2016/wordml/cid" xmlns:w16="http://schemas.microsoft.com/office/word/2018/wordml" xmlns:w16se="http://schemas.microsoft.com/office/word/2015/wordml/symex" mc:Ignorable="w14 w15 w16se w16cid w16 w16cex">
+<w:styles xmlns:mc="http://schemas.openxmlformats.org/markup-compatibility/2006" xmlns:r="http://schemas.openxmlformats.org/officeDocument/2006/relationships" xmlns:w="http://schemas.openxmlformats.org/wordprocessingml/2006/main" xmlns:w14="http://schemas.microsoft.com/office/word/2010/wordml" xmlns:w15="http://schemas.microsoft.com/office/word/2012/wordml" xmlns:w16cex="http://schemas.microsoft.com/office/word/2018/wordml/cex" xmlns:w16cid="http://schemas.microsoft.com/office/word/2016/wordml/cid" xmlns:w16="http://schemas.microsoft.com/office/word/2018/wordml" xmlns:w16sdtdh="http://schemas.microsoft.com/office/word/2020/wordml/sdtdatahash" xmlns:w16se="http://schemas.microsoft.com/office/word/2015/wordml/symex" mc:Ignorable="w14 w15 w16se w16cid w16 w16cex w16sdtdh">
   <w:docDefaults>
     <w:rPrDefault>
       <w:rPr>
@@ -5698,6 +5620,7 @@
   <w:style w:type="character" w:default="1" w:styleId="DefaultParagraphFont">
     <w:name w:val="Default Paragraph Font"/>
     <w:uiPriority w:val="1"/>
+    <w:semiHidden/>
     <w:unhideWhenUsed/>
   </w:style>
   <w:style w:type="table" w:default="1" w:styleId="TableNormal">
@@ -6297,16 +6220,25 @@
 </file>
 
 <file path=customXml/item1.xml><?xml version="1.0" encoding="utf-8"?>
+<b:Sources xmlns:b="http://schemas.openxmlformats.org/officeDocument/2006/bibliography" xmlns="http://schemas.openxmlformats.org/officeDocument/2006/bibliography" SelectedStyle="\APASixthEditionOfficeOnline.xsl" StyleName="APA" Version="6"/>
+</file>
+
+<file path=customXml/item2.xml><?xml version="1.0" encoding="utf-8"?>
 <p:properties xmlns:p="http://schemas.microsoft.com/office/2006/metadata/properties" xmlns:xsi="http://www.w3.org/2001/XMLSchema-instance" xmlns:pc="http://schemas.microsoft.com/office/infopath/2007/PartnerControls">
   <documentManagement/>
 </p:properties>
 </file>
 
-<file path=customXml/item2.xml><?xml version="1.0" encoding="utf-8"?>
-<b:Sources xmlns:b="http://schemas.openxmlformats.org/officeDocument/2006/bibliography" xmlns="http://schemas.openxmlformats.org/officeDocument/2006/bibliography" SelectedStyle="\APASixthEditionOfficeOnline.xsl" StyleName="APA" Version="6"/>
+<file path=customXml/item3.xml><?xml version="1.0" encoding="utf-8"?>
+<?mso-contentType ?>
+<FormTemplates xmlns="http://schemas.microsoft.com/sharepoint/v3/contenttype/forms">
+  <Display>DocumentLibraryForm</Display>
+  <Edit>DocumentLibraryForm</Edit>
+  <New>DocumentLibraryForm</New>
+</FormTemplates>
 </file>
 
-<file path=customXml/item3.xml><?xml version="1.0" encoding="utf-8"?>
+<file path=customXml/item4.xml><?xml version="1.0" encoding="utf-8"?>
 <ct:contentTypeSchema xmlns:ct="http://schemas.microsoft.com/office/2006/metadata/contentType" xmlns:ma="http://schemas.microsoft.com/office/2006/metadata/properties/metaAttributes" ct:_="" ma:_="" ma:contentTypeName="Document" ma:contentTypeID="0x01010031957F55A69F654AA3252E2C9A1E9598" ma:contentTypeVersion="11" ma:contentTypeDescription="Create a new document." ma:contentTypeScope="" ma:versionID="12bafecc36c09a10ab010f4f3ac10b9f">
   <xsd:schema xmlns:xsd="http://www.w3.org/2001/XMLSchema" xmlns:xs="http://www.w3.org/2001/XMLSchema" xmlns:p="http://schemas.microsoft.com/office/2006/metadata/properties" xmlns:ns2="d47a411c-4273-473d-a040-f7736f373771" xmlns:ns3="4a180b99-88d1-4064-9650-04e070978a5b" targetNamespace="http://schemas.microsoft.com/office/2006/metadata/properties" ma:root="true" ma:fieldsID="458c874044a293bbea8cc0f81b608eff" ns2:_="" ns3:_="">
     <xsd:import namespace="d47a411c-4273-473d-a040-f7736f373771"/>
@@ -6517,16 +6449,15 @@
 </ct:contentTypeSchema>
 </file>
 
-<file path=customXml/item4.xml><?xml version="1.0" encoding="utf-8"?>
-<?mso-contentType ?>
-<FormTemplates xmlns="http://schemas.microsoft.com/sharepoint/v3/contenttype/forms">
-  <Display>DocumentLibraryForm</Display>
-  <Edit>DocumentLibraryForm</Edit>
-  <New>DocumentLibraryForm</New>
-</FormTemplates>
+<file path=customXml/itemProps1.xml><?xml version="1.0" encoding="utf-8"?>
+<ds:datastoreItem xmlns:ds="http://schemas.openxmlformats.org/officeDocument/2006/customXml" ds:itemID="{7C012A66-86D7-4A49-9D4D-28C5E71A438D}">
+  <ds:schemaRefs>
+    <ds:schemaRef ds:uri="http://schemas.openxmlformats.org/officeDocument/2006/bibliography"/>
+  </ds:schemaRefs>
+</ds:datastoreItem>
 </file>
 
-<file path=customXml/itemProps1.xml><?xml version="1.0" encoding="utf-8"?>
+<file path=customXml/itemProps2.xml><?xml version="1.0" encoding="utf-8"?>
 <ds:datastoreItem xmlns:ds="http://schemas.openxmlformats.org/officeDocument/2006/customXml" ds:itemID="{77DB8CBD-C210-42A9-A161-9999DBF92F4D}">
   <ds:schemaRefs>
     <ds:schemaRef ds:uri="http://schemas.microsoft.com/office/2006/metadata/properties"/>
@@ -6535,15 +6466,15 @@
 </ds:datastoreItem>
 </file>
 
-<file path=customXml/itemProps2.xml><?xml version="1.0" encoding="utf-8"?>
-<ds:datastoreItem xmlns:ds="http://schemas.openxmlformats.org/officeDocument/2006/customXml" ds:itemID="{7C012A66-86D7-4A49-9D4D-28C5E71A438D}">
+<file path=customXml/itemProps3.xml><?xml version="1.0" encoding="utf-8"?>
+<ds:datastoreItem xmlns:ds="http://schemas.openxmlformats.org/officeDocument/2006/customXml" ds:itemID="{9C27DF9F-C3C4-4AA0-AD6A-6778509ECDD0}">
   <ds:schemaRefs>
-    <ds:schemaRef ds:uri="http://schemas.openxmlformats.org/officeDocument/2006/bibliography"/>
+    <ds:schemaRef ds:uri="http://schemas.microsoft.com/sharepoint/v3/contenttype/forms"/>
   </ds:schemaRefs>
 </ds:datastoreItem>
 </file>
 
-<file path=customXml/itemProps3.xml><?xml version="1.0" encoding="utf-8"?>
+<file path=customXml/itemProps4.xml><?xml version="1.0" encoding="utf-8"?>
 <ds:datastoreItem xmlns:ds="http://schemas.openxmlformats.org/officeDocument/2006/customXml" ds:itemID="{6CE5979F-7B22-46DA-A1BD-CBF1439EA886}">
   <ds:schemaRefs>
     <ds:schemaRef ds:uri="http://schemas.microsoft.com/office/2006/metadata/contentType"/>
@@ -6560,12 +6491,4 @@
     <ds:schemaRef ds:uri="http://schemas.microsoft.com/internal/obd"/>
   </ds:schemaRefs>
 </ds:datastoreItem>
-</file>
-
-<file path=customXml/itemProps4.xml><?xml version="1.0" encoding="utf-8"?>
-<ds:datastoreItem xmlns:ds="http://schemas.openxmlformats.org/officeDocument/2006/customXml" ds:itemID="{9C27DF9F-C3C4-4AA0-AD6A-6778509ECDD0}">
-  <ds:schemaRefs>
-    <ds:schemaRef ds:uri="http://schemas.microsoft.com/sharepoint/v3/contenttype/forms"/>
-  </ds:schemaRefs>
-</ds:datastoreItem>
 </file>
</xml_diff>